<commit_message>
Update master resume with morning's changes
</commit_message>
<xml_diff>
--- a/14588_Saksham_Sharma.docx
+++ b/14588_Saksham_Sharma.docx
@@ -6,13 +6,8 @@
       <w:pPr>
         <w:pStyle w:val="Title"/>
       </w:pPr>
-      <w:proofErr w:type="spellStart"/>
       <w:r>
-        <w:t>Saksham</w:t>
-      </w:r>
-      <w:proofErr w:type="spellEnd"/>
-      <w:r>
-        <w:t xml:space="preserve"> Sharma</w:t>
+        <w:t>Saksham Sharma</w:t>
       </w:r>
     </w:p>
     <w:p>
@@ -39,7 +34,6 @@
         <w:pStyle w:val="ContactInfo"/>
       </w:pPr>
       <w:hyperlink r:id="rId8">
-        <w:proofErr w:type="gramStart"/>
         <w:r>
           <w:rPr>
             <w:rStyle w:val="Hyperlink"/>
@@ -77,14 +71,7 @@
           <w:rPr>
             <w:rStyle w:val="Hyperlink"/>
           </w:rPr>
-          <w:t>sakshams@(cse.)</w:t>
-        </w:r>
-        <w:proofErr w:type="gramEnd"/>
-        <w:r>
-          <w:rPr>
-            <w:rStyle w:val="Hyperlink"/>
-          </w:rPr>
-          <w:t>iitk.ac.in</w:t>
+          <w:t>sakshams@(cse.)iitk.ac.in</w:t>
         </w:r>
       </w:hyperlink>
     </w:p>
@@ -572,19 +559,11 @@
             <w:tcW w:w="9900" w:type="dxa"/>
           </w:tcPr>
           <w:p>
-            <w:proofErr w:type="spellStart"/>
             <w:r>
               <w:rPr>
                 <w:rFonts w:ascii="Trebuchet MS" w:eastAsia="Trebuchet MS" w:hAnsi="Trebuchet MS" w:cs="Trebuchet MS"/>
               </w:rPr>
-              <w:t>Aditya</w:t>
-            </w:r>
-            <w:proofErr w:type="spellEnd"/>
-            <w:r>
-              <w:rPr>
-                <w:rFonts w:ascii="Trebuchet MS" w:eastAsia="Trebuchet MS" w:hAnsi="Trebuchet MS" w:cs="Trebuchet MS"/>
-              </w:rPr>
-              <w:t xml:space="preserve"> Birla Group Scholars</w:t>
+              <w:t>Aditya Birla Group Scholars</w:t>
             </w:r>
             <w:r>
               <w:rPr>
@@ -636,77 +615,7 @@
               <w:rPr>
                 <w:rFonts w:ascii="Trebuchet MS" w:eastAsia="Trebuchet MS" w:hAnsi="Trebuchet MS" w:cs="Trebuchet MS"/>
               </w:rPr>
-              <w:t xml:space="preserve">Kishore </w:t>
-            </w:r>
-            <w:proofErr w:type="spellStart"/>
-            <w:r>
-              <w:rPr>
-                <w:rFonts w:ascii="Trebuchet MS" w:eastAsia="Trebuchet MS" w:hAnsi="Trebuchet MS" w:cs="Trebuchet MS"/>
-              </w:rPr>
-              <w:t>Vaigyanik</w:t>
-            </w:r>
-            <w:proofErr w:type="spellEnd"/>
-            <w:r>
-              <w:rPr>
-                <w:rFonts w:ascii="Trebuchet MS" w:eastAsia="Trebuchet MS" w:hAnsi="Trebuchet MS" w:cs="Trebuchet MS"/>
-              </w:rPr>
-              <w:t xml:space="preserve"> </w:t>
-            </w:r>
-            <w:proofErr w:type="spellStart"/>
-            <w:r>
-              <w:rPr>
-                <w:rFonts w:ascii="Trebuchet MS" w:eastAsia="Trebuchet MS" w:hAnsi="Trebuchet MS" w:cs="Trebuchet MS"/>
-              </w:rPr>
-              <w:t>Protsahan</w:t>
-            </w:r>
-            <w:proofErr w:type="spellEnd"/>
-            <w:r>
-              <w:rPr>
-                <w:rFonts w:ascii="Trebuchet MS" w:eastAsia="Trebuchet MS" w:hAnsi="Trebuchet MS" w:cs="Trebuchet MS"/>
-              </w:rPr>
-              <w:t xml:space="preserve"> </w:t>
-            </w:r>
-            <w:proofErr w:type="spellStart"/>
-            <w:r>
-              <w:rPr>
-                <w:rFonts w:ascii="Trebuchet MS" w:eastAsia="Trebuchet MS" w:hAnsi="Trebuchet MS" w:cs="Trebuchet MS"/>
-              </w:rPr>
-              <w:t>Yojana</w:t>
-            </w:r>
-            <w:proofErr w:type="spellEnd"/>
-            <w:r>
-              <w:rPr>
-                <w:rFonts w:ascii="Trebuchet MS" w:eastAsia="Trebuchet MS" w:hAnsi="Trebuchet MS" w:cs="Trebuchet MS"/>
-              </w:rPr>
-              <w:t xml:space="preserve"> (KVPY) Scholar, Indian Institute of Science under </w:t>
-            </w:r>
-            <w:proofErr w:type="spellStart"/>
-            <w:r>
-              <w:rPr>
-                <w:rFonts w:ascii="Trebuchet MS" w:eastAsia="Trebuchet MS" w:hAnsi="Trebuchet MS" w:cs="Trebuchet MS"/>
-              </w:rPr>
-              <w:t>Dept</w:t>
-            </w:r>
-            <w:proofErr w:type="spellEnd"/>
-            <w:r>
-              <w:rPr>
-                <w:rFonts w:ascii="Trebuchet MS" w:eastAsia="Trebuchet MS" w:hAnsi="Trebuchet MS" w:cs="Trebuchet MS"/>
-              </w:rPr>
-              <w:t xml:space="preserve"> of Science and Technology, </w:t>
-            </w:r>
-            <w:proofErr w:type="spellStart"/>
-            <w:r>
-              <w:rPr>
-                <w:rFonts w:ascii="Trebuchet MS" w:eastAsia="Trebuchet MS" w:hAnsi="Trebuchet MS" w:cs="Trebuchet MS"/>
-              </w:rPr>
-              <w:t>Govt</w:t>
-            </w:r>
-            <w:proofErr w:type="spellEnd"/>
-            <w:r>
-              <w:rPr>
-                <w:rFonts w:ascii="Trebuchet MS" w:eastAsia="Trebuchet MS" w:hAnsi="Trebuchet MS" w:cs="Trebuchet MS"/>
-              </w:rPr>
-              <w:t xml:space="preserve"> of India</w:t>
+              <w:t>Kishore Vaigyanik Protsahan Yojana (KVPY) Scholar, Indian Institute of Science under Dept of Science and Technology, Govt of India</w:t>
             </w:r>
           </w:p>
         </w:tc>
@@ -734,21 +643,7 @@
               <w:rPr>
                 <w:rFonts w:ascii="Trebuchet MS" w:eastAsia="Trebuchet MS" w:hAnsi="Trebuchet MS" w:cs="Trebuchet MS"/>
               </w:rPr>
-              <w:t xml:space="preserve">National Talent Search (NTSE) Scholar, organized by NCERT, </w:t>
-            </w:r>
-            <w:proofErr w:type="spellStart"/>
-            <w:r>
-              <w:rPr>
-                <w:rFonts w:ascii="Trebuchet MS" w:eastAsia="Trebuchet MS" w:hAnsi="Trebuchet MS" w:cs="Trebuchet MS"/>
-              </w:rPr>
-              <w:t>Govt</w:t>
-            </w:r>
-            <w:proofErr w:type="spellEnd"/>
-            <w:r>
-              <w:rPr>
-                <w:rFonts w:ascii="Trebuchet MS" w:eastAsia="Trebuchet MS" w:hAnsi="Trebuchet MS" w:cs="Trebuchet MS"/>
-              </w:rPr>
-              <w:t xml:space="preserve"> of India</w:t>
+              <w:t>National Talent Search (NTSE) Scholar, organized by NCERT, Govt of India</w:t>
             </w:r>
           </w:p>
         </w:tc>
@@ -776,49 +671,7 @@
               <w:rPr>
                 <w:rFonts w:ascii="Trebuchet MS" w:eastAsia="Trebuchet MS" w:hAnsi="Trebuchet MS" w:cs="Trebuchet MS"/>
               </w:rPr>
-              <w:t xml:space="preserve">Kishore </w:t>
-            </w:r>
-            <w:proofErr w:type="spellStart"/>
-            <w:r>
-              <w:rPr>
-                <w:rFonts w:ascii="Trebuchet MS" w:eastAsia="Trebuchet MS" w:hAnsi="Trebuchet MS" w:cs="Trebuchet MS"/>
-              </w:rPr>
-              <w:t>Vaigyanik</w:t>
-            </w:r>
-            <w:proofErr w:type="spellEnd"/>
-            <w:r>
-              <w:rPr>
-                <w:rFonts w:ascii="Trebuchet MS" w:eastAsia="Trebuchet MS" w:hAnsi="Trebuchet MS" w:cs="Trebuchet MS"/>
-              </w:rPr>
-              <w:t xml:space="preserve"> </w:t>
-            </w:r>
-            <w:proofErr w:type="spellStart"/>
-            <w:r>
-              <w:rPr>
-                <w:rFonts w:ascii="Trebuchet MS" w:eastAsia="Trebuchet MS" w:hAnsi="Trebuchet MS" w:cs="Trebuchet MS"/>
-              </w:rPr>
-              <w:t>Protsahan</w:t>
-            </w:r>
-            <w:proofErr w:type="spellEnd"/>
-            <w:r>
-              <w:rPr>
-                <w:rFonts w:ascii="Trebuchet MS" w:eastAsia="Trebuchet MS" w:hAnsi="Trebuchet MS" w:cs="Trebuchet MS"/>
-              </w:rPr>
-              <w:t xml:space="preserve"> </w:t>
-            </w:r>
-            <w:proofErr w:type="spellStart"/>
-            <w:r>
-              <w:rPr>
-                <w:rFonts w:ascii="Trebuchet MS" w:eastAsia="Trebuchet MS" w:hAnsi="Trebuchet MS" w:cs="Trebuchet MS"/>
-              </w:rPr>
-              <w:t>Yojana</w:t>
-            </w:r>
-            <w:proofErr w:type="spellEnd"/>
-            <w:r>
-              <w:rPr>
-                <w:rFonts w:ascii="Trebuchet MS" w:eastAsia="Trebuchet MS" w:hAnsi="Trebuchet MS" w:cs="Trebuchet MS"/>
-              </w:rPr>
-              <w:t xml:space="preserve"> (KVPY) scholar, National Talent Search awardee (Govt. of India)</w:t>
+              <w:t>Kishore Vaigyanik Protsahan Yojana (KVPY) scholar, National Talent Search awardee (Govt. of India)</w:t>
             </w:r>
           </w:p>
         </w:tc>
@@ -888,35 +741,7 @@
               <w:rPr>
                 <w:rFonts w:ascii="Trebuchet MS" w:eastAsia="Trebuchet MS" w:hAnsi="Trebuchet MS" w:cs="Trebuchet MS"/>
               </w:rPr>
-              <w:t xml:space="preserve">Selected for INSPIRE Scholarship Scheme, </w:t>
-            </w:r>
-            <w:proofErr w:type="spellStart"/>
-            <w:r>
-              <w:rPr>
-                <w:rFonts w:ascii="Trebuchet MS" w:eastAsia="Trebuchet MS" w:hAnsi="Trebuchet MS" w:cs="Trebuchet MS"/>
-              </w:rPr>
-              <w:t>Dept</w:t>
-            </w:r>
-            <w:proofErr w:type="spellEnd"/>
-            <w:r>
-              <w:rPr>
-                <w:rFonts w:ascii="Trebuchet MS" w:eastAsia="Trebuchet MS" w:hAnsi="Trebuchet MS" w:cs="Trebuchet MS"/>
-              </w:rPr>
-              <w:t xml:space="preserve"> of Science and Technology, </w:t>
-            </w:r>
-            <w:proofErr w:type="spellStart"/>
-            <w:r>
-              <w:rPr>
-                <w:rFonts w:ascii="Trebuchet MS" w:eastAsia="Trebuchet MS" w:hAnsi="Trebuchet MS" w:cs="Trebuchet MS"/>
-              </w:rPr>
-              <w:t>Govt</w:t>
-            </w:r>
-            <w:proofErr w:type="spellEnd"/>
-            <w:r>
-              <w:rPr>
-                <w:rFonts w:ascii="Trebuchet MS" w:eastAsia="Trebuchet MS" w:hAnsi="Trebuchet MS" w:cs="Trebuchet MS"/>
-              </w:rPr>
-              <w:t xml:space="preserve"> of India</w:t>
+              <w:t>Selected for INSPIRE Scholarship Scheme, Dept of Science and Technology, Govt of India</w:t>
             </w:r>
           </w:p>
         </w:tc>
@@ -973,25 +798,7 @@
                 <w:b w:val="0"/>
                 <w:bCs w:val="0"/>
               </w:rPr>
-              <w:t xml:space="preserve">, under Prof. Eva </w:t>
-            </w:r>
-            <w:proofErr w:type="spellStart"/>
-            <w:r>
-              <w:rPr>
-                <w:rStyle w:val="Strong"/>
-                <w:b w:val="0"/>
-                <w:bCs w:val="0"/>
-              </w:rPr>
-              <w:t>Darulová</w:t>
-            </w:r>
-            <w:proofErr w:type="spellEnd"/>
-            <w:r>
-              <w:rPr>
-                <w:rStyle w:val="Strong"/>
-                <w:b w:val="0"/>
-                <w:bCs w:val="0"/>
-              </w:rPr>
-              <w:t>, MPI-SWS Germany</w:t>
+              <w:t>, under Prof. Eva Darulová, MPI-SWS Germany</w:t>
             </w:r>
           </w:p>
         </w:tc>
@@ -1033,7 +840,6 @@
               </w:rPr>
               <w:t xml:space="preserve">Summer Fellowship at the Max Planck Institute for Software Systems, </w:t>
             </w:r>
-            <w:proofErr w:type="spellStart"/>
             <w:r>
               <w:rPr>
                 <w:rFonts w:asciiTheme="majorHAnsi" w:eastAsia="Arial" w:hAnsiTheme="majorHAnsi" w:cs="Arial"/>
@@ -1041,7 +847,6 @@
               </w:rPr>
               <w:t>Saarbrücken</w:t>
             </w:r>
-            <w:proofErr w:type="spellEnd"/>
           </w:p>
           <w:p>
             <w:pPr>
@@ -1078,6 +883,12 @@
               </w:rPr>
               <w:t>Obtained very encouraging and successful results, improving expressions by up to 50%, tested on expressions taken from various research papers and other sources.</w:t>
             </w:r>
+            <w:r>
+              <w:rPr>
+                <w:color w:val="000000" w:themeColor="text1"/>
+              </w:rPr>
+              <w:t xml:space="preserve"> Applications in embedded and scientific applications.</w:t>
+            </w:r>
           </w:p>
           <w:p>
             <w:pPr>
@@ -1119,7 +930,13 @@
               <w:rPr>
                 <w:rStyle w:val="Strong"/>
               </w:rPr>
-              <w:t>Web Developer</w:t>
+              <w:t xml:space="preserve">Full Stack </w:t>
+            </w:r>
+            <w:r>
+              <w:rPr>
+                <w:rStyle w:val="Strong"/>
+              </w:rPr>
+              <w:t>Developer</w:t>
             </w:r>
             <w:r>
               <w:t>, IIT Kanpur</w:t>
@@ -1164,15 +981,7 @@
               <w:t xml:space="preserve"> in a polyglot environment</w:t>
             </w:r>
             <w:r>
-              <w:t xml:space="preserve"> using Haskell, Scala (</w:t>
-            </w:r>
-            <w:proofErr w:type="spellStart"/>
-            <w:r>
-              <w:t>Akka</w:t>
-            </w:r>
-            <w:proofErr w:type="spellEnd"/>
-            <w:r>
-              <w:t xml:space="preserve">), </w:t>
+              <w:t xml:space="preserve"> using Haskell, Scala (Akka), </w:t>
             </w:r>
             <w:r>
               <w:t>Elastics</w:t>
@@ -1237,16 +1046,15 @@
             <w:r>
               <w:t xml:space="preserve"> </w:t>
             </w:r>
-            <w:proofErr w:type="gramStart"/>
-            <w:r>
-              <w:t>a full</w:t>
-            </w:r>
-            <w:proofErr w:type="gramEnd"/>
-            <w:r>
-              <w:t>-fledged</w:t>
-            </w:r>
-            <w:r>
-              <w:t xml:space="preserve"> search functionality on the backend as well as front end using Elasticsearch,</w:t>
+            <w:r>
+              <w:t>a full-fledged</w:t>
+            </w:r>
+            <w:r>
+              <w:t xml:space="preserve"> search functionality on the backend as well as front end </w:t>
+            </w:r>
+            <w:r>
+              <w:lastRenderedPageBreak/>
+              <w:t>using Elasticsearch,</w:t>
             </w:r>
             <w:r>
               <w:t xml:space="preserve"> JavaScript,</w:t>
@@ -1267,7 +1075,6 @@
               </w:rPr>
             </w:pPr>
             <w:r>
-              <w:lastRenderedPageBreak/>
               <w:t>Wrote a source code evaluator, verifying output against test data, in Haskell.</w:t>
             </w:r>
           </w:p>
@@ -1370,7 +1177,6 @@
             <w:r>
               <w:t xml:space="preserve">: Developed </w:t>
             </w:r>
-            <w:proofErr w:type="spellStart"/>
             <w:r>
               <w:rPr>
                 <w:i/>
@@ -1378,7 +1184,6 @@
               </w:rPr>
               <w:t>PlotIt</w:t>
             </w:r>
-            <w:proofErr w:type="spellEnd"/>
             <w:r>
               <w:t xml:space="preserve">, a graph-plotting app to parse and plot implicit mathematical functions as graphs. </w:t>
             </w:r>
@@ -1435,7 +1240,6 @@
             <w:r>
               <w:t xml:space="preserve">Made </w:t>
             </w:r>
-            <w:proofErr w:type="spellStart"/>
             <w:r>
               <w:rPr>
                 <w:i/>
@@ -1443,7 +1247,6 @@
               </w:rPr>
               <w:t>CSim</w:t>
             </w:r>
-            <w:proofErr w:type="spellEnd"/>
             <w:r>
               <w:t xml:space="preserve">, a front end to an open source program simulation code using JavaScript. </w:t>
             </w:r>
@@ -1506,40 +1309,11 @@
                 <w:b/>
                 <w:bCs/>
               </w:rPr>
-              <w:t xml:space="preserve">ABU </w:t>
-            </w:r>
-            <w:proofErr w:type="spellStart"/>
-            <w:r>
-              <w:rPr>
-                <w:b/>
-                <w:bCs/>
-              </w:rPr>
-              <w:t>Robocon</w:t>
-            </w:r>
-            <w:proofErr w:type="spellEnd"/>
-            <w:r>
-              <w:rPr>
-                <w:b/>
-                <w:bCs/>
-              </w:rPr>
-              <w:t xml:space="preserve"> 2015</w:t>
-            </w:r>
-            <w:r>
-              <w:t xml:space="preserve">, Supervisor: Prof. </w:t>
-            </w:r>
-            <w:proofErr w:type="spellStart"/>
-            <w:r>
-              <w:t>Bhaskar</w:t>
-            </w:r>
-            <w:proofErr w:type="spellEnd"/>
-            <w:r>
-              <w:t xml:space="preserve"> </w:t>
-            </w:r>
-            <w:proofErr w:type="spellStart"/>
-            <w:r>
-              <w:t>Dasgupta</w:t>
-            </w:r>
-            <w:proofErr w:type="spellEnd"/>
+              <w:t>ABU Robocon 2015</w:t>
+            </w:r>
+            <w:r>
+              <w:t>, Supervisor: Prof. Bhaskar Dasgupta</w:t>
+            </w:r>
           </w:p>
         </w:tc>
         <w:tc>
@@ -1589,35 +1363,7 @@
               <w:rPr>
                 <w:rFonts w:ascii="Trebuchet MS" w:eastAsia="Trebuchet MS" w:hAnsi="Trebuchet MS" w:cs="Trebuchet MS"/>
               </w:rPr>
-              <w:t xml:space="preserve">Image-processing to track the shuttle, predict trajectory. Used </w:t>
-            </w:r>
-            <w:proofErr w:type="spellStart"/>
-            <w:r>
-              <w:rPr>
-                <w:rFonts w:ascii="Trebuchet MS" w:eastAsia="Trebuchet MS" w:hAnsi="Trebuchet MS" w:cs="Trebuchet MS"/>
-              </w:rPr>
-              <w:t>Arduino</w:t>
-            </w:r>
-            <w:proofErr w:type="spellEnd"/>
-            <w:r>
-              <w:rPr>
-                <w:rFonts w:ascii="Trebuchet MS" w:eastAsia="Trebuchet MS" w:hAnsi="Trebuchet MS" w:cs="Trebuchet MS"/>
-              </w:rPr>
-              <w:t xml:space="preserve"> and </w:t>
-            </w:r>
-            <w:proofErr w:type="spellStart"/>
-            <w:r>
-              <w:rPr>
-                <w:rFonts w:ascii="Trebuchet MS" w:eastAsia="Trebuchet MS" w:hAnsi="Trebuchet MS" w:cs="Trebuchet MS"/>
-              </w:rPr>
-              <w:t>Odroid</w:t>
-            </w:r>
-            <w:proofErr w:type="spellEnd"/>
-            <w:r>
-              <w:rPr>
-                <w:rFonts w:ascii="Trebuchet MS" w:eastAsia="Trebuchet MS" w:hAnsi="Trebuchet MS" w:cs="Trebuchet MS"/>
-              </w:rPr>
-              <w:t xml:space="preserve"> for robot control.</w:t>
+              <w:t>Image-processing to track the shuttle, predict trajectory. Used Arduino and Odroid for robot control.</w:t>
             </w:r>
           </w:p>
           <w:p>
@@ -1774,7 +1520,6 @@
             <w:r>
               <w:t xml:space="preserve">Developed </w:t>
             </w:r>
-            <w:proofErr w:type="spellStart"/>
             <w:r>
               <w:rPr>
                 <w:i/>
@@ -1782,7 +1527,6 @@
               </w:rPr>
               <w:t>CodeInn</w:t>
             </w:r>
-            <w:proofErr w:type="spellEnd"/>
             <w:r>
               <w:t>,</w:t>
             </w:r>
@@ -2061,49 +1805,24 @@
                 <w:color w:val="000000" w:themeColor="text1"/>
               </w:rPr>
             </w:pPr>
-            <w:proofErr w:type="spellStart"/>
             <w:r>
               <w:rPr>
                 <w:i/>
                 <w:iCs/>
               </w:rPr>
-              <w:t>Taffybar</w:t>
-            </w:r>
-            <w:proofErr w:type="spellEnd"/>
-            <w:r>
-              <w:rPr>
-                <w:i/>
-                <w:iCs/>
-              </w:rPr>
-              <w:t xml:space="preserve">: </w:t>
+              <w:t xml:space="preserve">Taffybar: </w:t>
             </w:r>
             <w:r>
               <w:t>I</w:t>
             </w:r>
             <w:r>
-              <w:t xml:space="preserve">mplemented some </w:t>
-            </w:r>
-            <w:proofErr w:type="gramStart"/>
-            <w:r>
-              <w:t>functionalities</w:t>
-            </w:r>
-            <w:proofErr w:type="gramEnd"/>
-            <w:r>
-              <w:t xml:space="preserve"> </w:t>
+              <w:t xml:space="preserve">mplemented some functionalities </w:t>
             </w:r>
             <w:r>
               <w:t xml:space="preserve">and provided bug fixes for a status bar written in </w:t>
             </w:r>
             <w:r>
-              <w:t xml:space="preserve">Haskell for the </w:t>
-            </w:r>
-            <w:proofErr w:type="spellStart"/>
-            <w:r>
-              <w:t>XMonad</w:t>
-            </w:r>
-            <w:proofErr w:type="spellEnd"/>
-            <w:r>
-              <w:t xml:space="preserve"> Window</w:t>
+              <w:t>Haskell for the XMonad Window</w:t>
             </w:r>
             <w:r>
               <w:t xml:space="preserve"> Manager on Linux. </w:t>
@@ -2163,83 +1882,18 @@
                 <w:color w:val="000000" w:themeColor="text1"/>
               </w:rPr>
             </w:pPr>
-            <w:proofErr w:type="spellStart"/>
             <w:r>
               <w:rPr>
                 <w:i/>
                 <w:iCs/>
               </w:rPr>
-              <w:t>Emacs</w:t>
-            </w:r>
-            <w:proofErr w:type="spellEnd"/>
-            <w:r>
-              <w:rPr>
-                <w:i/>
+              <w:t xml:space="preserve">Emacs-SMBC: </w:t>
+            </w:r>
+            <w:r>
+              <w:rPr>
                 <w:iCs/>
               </w:rPr>
-              <w:t xml:space="preserve">-SMBC: </w:t>
-            </w:r>
-            <w:r>
-              <w:rPr>
-                <w:iCs/>
-              </w:rPr>
-              <w:t xml:space="preserve">Wrote a plugin for </w:t>
-            </w:r>
-            <w:proofErr w:type="spellStart"/>
-            <w:r>
-              <w:rPr>
-                <w:iCs/>
-              </w:rPr>
-              <w:t>Emacs</w:t>
-            </w:r>
-            <w:proofErr w:type="spellEnd"/>
-            <w:r>
-              <w:rPr>
-                <w:iCs/>
-              </w:rPr>
-              <w:t xml:space="preserve"> to scrape and display the SMBC </w:t>
-            </w:r>
-            <w:proofErr w:type="spellStart"/>
-            <w:r>
-              <w:rPr>
-                <w:iCs/>
-              </w:rPr>
-              <w:t>webcomic</w:t>
-            </w:r>
-            <w:proofErr w:type="spellEnd"/>
-            <w:r>
-              <w:rPr>
-                <w:iCs/>
-              </w:rPr>
-              <w:t xml:space="preserve">. A project to learn and play with </w:t>
-            </w:r>
-            <w:proofErr w:type="spellStart"/>
-            <w:r>
-              <w:rPr>
-                <w:iCs/>
-              </w:rPr>
-              <w:t>ELisp</w:t>
-            </w:r>
-            <w:proofErr w:type="spellEnd"/>
-            <w:r>
-              <w:rPr>
-                <w:iCs/>
-              </w:rPr>
-              <w:t xml:space="preserve">. Published on MELPA </w:t>
-            </w:r>
-            <w:proofErr w:type="spellStart"/>
-            <w:r>
-              <w:rPr>
-                <w:iCs/>
-              </w:rPr>
-              <w:t>Emacs</w:t>
-            </w:r>
-            <w:proofErr w:type="spellEnd"/>
-            <w:r>
-              <w:rPr>
-                <w:iCs/>
-              </w:rPr>
-              <w:t xml:space="preserve"> plugins repositories.</w:t>
+              <w:t>Wrote a plugin for Emacs to scrape and display the SMBC webcomic. A project to learn and play with ELisp. Published on MELPA Emacs plugins repositories.</w:t>
             </w:r>
           </w:p>
         </w:tc>
@@ -2301,21 +1955,7 @@
               <w:rPr>
                 <w:rFonts w:ascii="Trebuchet MS" w:eastAsia="Trebuchet MS" w:hAnsi="Trebuchet MS" w:cs="Trebuchet MS"/>
               </w:rPr>
-              <w:t xml:space="preserve">Node.js (with Express), JavaScript, Typescript, Dart, Angular, PHP, Scala (with </w:t>
-            </w:r>
-            <w:proofErr w:type="spellStart"/>
-            <w:r>
-              <w:rPr>
-                <w:rFonts w:ascii="Trebuchet MS" w:eastAsia="Trebuchet MS" w:hAnsi="Trebuchet MS" w:cs="Trebuchet MS"/>
-              </w:rPr>
-              <w:t>Akka</w:t>
-            </w:r>
-            <w:proofErr w:type="spellEnd"/>
-            <w:r>
-              <w:rPr>
-                <w:rFonts w:ascii="Trebuchet MS" w:eastAsia="Trebuchet MS" w:hAnsi="Trebuchet MS" w:cs="Trebuchet MS"/>
-              </w:rPr>
-              <w:t>)</w:t>
+              <w:t>Node.js (with Express), JavaScript, Typescript, Dart, Angular, PHP, Scala (with Akka)</w:t>
             </w:r>
           </w:p>
         </w:tc>
@@ -2437,14 +2077,12 @@
             <w:pPr>
               <w:jc w:val="right"/>
             </w:pPr>
-            <w:proofErr w:type="spellStart"/>
             <w:r>
               <w:rPr>
                 <w:rFonts w:ascii="Trebuchet MS" w:eastAsia="Trebuchet MS" w:hAnsi="Trebuchet MS" w:cs="Trebuchet MS"/>
               </w:rPr>
               <w:t>Emacs</w:t>
             </w:r>
-            <w:proofErr w:type="spellEnd"/>
             <w:r>
               <w:rPr>
                 <w:rFonts w:ascii="Trebuchet MS" w:eastAsia="Trebuchet MS" w:hAnsi="Trebuchet MS" w:cs="Trebuchet MS"/>
@@ -2455,56 +2093,26 @@
               <w:rPr>
                 <w:rFonts w:ascii="Trebuchet MS" w:eastAsia="Trebuchet MS" w:hAnsi="Trebuchet MS" w:cs="Trebuchet MS"/>
               </w:rPr>
-              <w:t xml:space="preserve">, </w:t>
-            </w:r>
-            <w:proofErr w:type="spellStart"/>
+              <w:t>, Git, GDB, Shell Utilities, Visua</w:t>
+            </w:r>
             <w:r>
               <w:rPr>
                 <w:rFonts w:ascii="Trebuchet MS" w:eastAsia="Trebuchet MS" w:hAnsi="Trebuchet MS" w:cs="Trebuchet MS"/>
               </w:rPr>
-              <w:t>Git</w:t>
-            </w:r>
-            <w:proofErr w:type="spellEnd"/>
+              <w:t>l Studio, GNU Octave, OpenCV, LaTe</w:t>
+            </w:r>
             <w:r>
               <w:rPr>
                 <w:rFonts w:ascii="Trebuchet MS" w:eastAsia="Trebuchet MS" w:hAnsi="Trebuchet MS" w:cs="Trebuchet MS"/>
               </w:rPr>
-              <w:t>, GDB, Shell Utilities, Visua</w:t>
+              <w:t>X</w:t>
             </w:r>
             <w:r>
               <w:rPr>
                 <w:rFonts w:ascii="Trebuchet MS" w:eastAsia="Trebuchet MS" w:hAnsi="Trebuchet MS" w:cs="Trebuchet MS"/>
               </w:rPr>
-              <w:t xml:space="preserve">l Studio, GNU Octave, </w:t>
-            </w:r>
-            <w:proofErr w:type="spellStart"/>
-            <w:r>
-              <w:rPr>
-                <w:rFonts w:ascii="Trebuchet MS" w:eastAsia="Trebuchet MS" w:hAnsi="Trebuchet MS" w:cs="Trebuchet MS"/>
-              </w:rPr>
-              <w:t>OpenCV</w:t>
-            </w:r>
-            <w:proofErr w:type="spellEnd"/>
-            <w:r>
-              <w:rPr>
-                <w:rFonts w:ascii="Trebuchet MS" w:eastAsia="Trebuchet MS" w:hAnsi="Trebuchet MS" w:cs="Trebuchet MS"/>
-              </w:rPr>
-              <w:t xml:space="preserve">, </w:t>
-            </w:r>
-            <w:proofErr w:type="spellStart"/>
-            <w:r>
-              <w:rPr>
-                <w:rFonts w:ascii="Trebuchet MS" w:eastAsia="Trebuchet MS" w:hAnsi="Trebuchet MS" w:cs="Trebuchet MS"/>
-              </w:rPr>
-              <w:t>LaTe</w:t>
-            </w:r>
-            <w:r>
-              <w:rPr>
-                <w:rFonts w:ascii="Trebuchet MS" w:eastAsia="Trebuchet MS" w:hAnsi="Trebuchet MS" w:cs="Trebuchet MS"/>
-              </w:rPr>
-              <w:t>X</w:t>
-            </w:r>
-            <w:proofErr w:type="spellEnd"/>
+              <w:t>, ElasticSearch, Docker, Kubernetes</w:t>
+            </w:r>
           </w:p>
         </w:tc>
       </w:tr>
@@ -2535,16 +2143,8 @@
               <w:rPr>
                 <w:rFonts w:ascii="Trebuchet MS" w:eastAsia="Trebuchet MS" w:hAnsi="Trebuchet MS" w:cs="Trebuchet MS"/>
               </w:rPr>
-              <w:t xml:space="preserve">Microsoft Windows Phone, Microsoft Kinect, </w:t>
-            </w:r>
-            <w:proofErr w:type="spellStart"/>
-            <w:r>
-              <w:rPr>
-                <w:rFonts w:ascii="Trebuchet MS" w:eastAsia="Trebuchet MS" w:hAnsi="Trebuchet MS" w:cs="Trebuchet MS"/>
-              </w:rPr>
-              <w:t>Arduino</w:t>
-            </w:r>
-            <w:proofErr w:type="spellEnd"/>
+              <w:t>Microsoft Windows Phone, Microsoft Kinect, Arduino</w:t>
+            </w:r>
           </w:p>
         </w:tc>
       </w:tr>
@@ -2582,29 +2182,8 @@
               <w:t>Development Intern</w:t>
             </w:r>
             <w:r>
-              <w:t xml:space="preserve">, under </w:t>
-            </w:r>
-            <w:proofErr w:type="spellStart"/>
-            <w:r>
-              <w:t>DoFA</w:t>
-            </w:r>
-            <w:proofErr w:type="spellEnd"/>
-            <w:r>
-              <w:t xml:space="preserve"> IIT Kanpur, Prof. </w:t>
-            </w:r>
-            <w:proofErr w:type="spellStart"/>
-            <w:r>
-              <w:t>Manindra</w:t>
-            </w:r>
-            <w:proofErr w:type="spellEnd"/>
-            <w:r>
-              <w:t xml:space="preserve"> </w:t>
-            </w:r>
-            <w:proofErr w:type="spellStart"/>
-            <w:r>
-              <w:t>Agarwal</w:t>
-            </w:r>
-            <w:proofErr w:type="spellEnd"/>
+              <w:t>, under DoFA IIT Kanpur, Prof. Manindra Agarwal</w:t>
+            </w:r>
           </w:p>
         </w:tc>
         <w:tc>
@@ -2843,20 +2422,7 @@
               </w:numPr>
             </w:pPr>
             <w:r>
-              <w:t xml:space="preserve">Organized </w:t>
-            </w:r>
-            <w:proofErr w:type="spellStart"/>
-            <w:r>
-              <w:t>Freshers’</w:t>
-            </w:r>
-            <w:proofErr w:type="spellEnd"/>
-            <w:r>
-              <w:t xml:space="preserve"> Programming Contest, setting and </w:t>
-            </w:r>
-            <w:bookmarkStart w:id="0" w:name="_GoBack"/>
-            <w:bookmarkEnd w:id="0"/>
-            <w:r>
-              <w:t>testing algorithmic questions.</w:t>
+              <w:t>Organized Freshers’ Programming Contest, setting and testing algorithmic questions.</w:t>
             </w:r>
           </w:p>
           <w:p>
@@ -2907,21 +2473,7 @@
               <w:rPr>
                 <w:rFonts w:ascii="Trebuchet MS" w:eastAsia="Trebuchet MS" w:hAnsi="Trebuchet MS" w:cs="Trebuchet MS"/>
               </w:rPr>
-              <w:t xml:space="preserve">Organized </w:t>
-            </w:r>
-            <w:proofErr w:type="spellStart"/>
-            <w:r>
-              <w:rPr>
-                <w:rFonts w:ascii="Trebuchet MS" w:eastAsia="Trebuchet MS" w:hAnsi="Trebuchet MS" w:cs="Trebuchet MS"/>
-              </w:rPr>
-              <w:t>Freshers’</w:t>
-            </w:r>
-            <w:proofErr w:type="spellEnd"/>
-            <w:r>
-              <w:rPr>
-                <w:rFonts w:ascii="Trebuchet MS" w:eastAsia="Trebuchet MS" w:hAnsi="Trebuchet MS" w:cs="Trebuchet MS"/>
-              </w:rPr>
-              <w:t xml:space="preserve"> Programming Contest, programming workshops and Linux Install Fest</w:t>
+              <w:t>Organized Freshers’ Programming Contest, programming workshops and Linux Install Fest</w:t>
             </w:r>
           </w:p>
         </w:tc>
@@ -2947,21 +2499,7 @@
               <w:rPr>
                 <w:rFonts w:ascii="Trebuchet MS" w:eastAsia="Trebuchet MS" w:hAnsi="Trebuchet MS" w:cs="Trebuchet MS"/>
               </w:rPr>
-              <w:t xml:space="preserve">Software Corner Manager, </w:t>
-            </w:r>
-            <w:proofErr w:type="spellStart"/>
-            <w:r>
-              <w:rPr>
-                <w:rFonts w:ascii="Trebuchet MS" w:eastAsia="Trebuchet MS" w:hAnsi="Trebuchet MS" w:cs="Trebuchet MS"/>
-              </w:rPr>
-              <w:t>Techkriti</w:t>
-            </w:r>
-            <w:proofErr w:type="spellEnd"/>
-            <w:r>
-              <w:rPr>
-                <w:rFonts w:ascii="Trebuchet MS" w:eastAsia="Trebuchet MS" w:hAnsi="Trebuchet MS" w:cs="Trebuchet MS"/>
-              </w:rPr>
-              <w:t xml:space="preserve"> 2016, IIT Kanpur</w:t>
+              <w:t>Software Corner Manager, Techkriti 2016, IIT Kanpur</w:t>
             </w:r>
           </w:p>
         </w:tc>
@@ -3019,35 +2557,7 @@
               <w:rPr>
                 <w:rFonts w:ascii="Trebuchet MS" w:eastAsia="Trebuchet MS" w:hAnsi="Trebuchet MS" w:cs="Trebuchet MS"/>
               </w:rPr>
-              <w:t xml:space="preserve">Wrote an Online Judge for a National High Performance Computing competition, hosted on CDAC’s </w:t>
-            </w:r>
-            <w:proofErr w:type="spellStart"/>
-            <w:r>
-              <w:rPr>
-                <w:rFonts w:ascii="Trebuchet MS" w:eastAsia="Trebuchet MS" w:hAnsi="Trebuchet MS" w:cs="Trebuchet MS"/>
-              </w:rPr>
-              <w:t>Param</w:t>
-            </w:r>
-            <w:proofErr w:type="spellEnd"/>
-            <w:r>
-              <w:rPr>
-                <w:rFonts w:ascii="Trebuchet MS" w:eastAsia="Trebuchet MS" w:hAnsi="Trebuchet MS" w:cs="Trebuchet MS"/>
-              </w:rPr>
-              <w:t xml:space="preserve"> </w:t>
-            </w:r>
-            <w:proofErr w:type="spellStart"/>
-            <w:r>
-              <w:rPr>
-                <w:rFonts w:ascii="Trebuchet MS" w:eastAsia="Trebuchet MS" w:hAnsi="Trebuchet MS" w:cs="Trebuchet MS"/>
-              </w:rPr>
-              <w:t>Yuva</w:t>
-            </w:r>
-            <w:proofErr w:type="spellEnd"/>
-            <w:r>
-              <w:rPr>
-                <w:rFonts w:ascii="Trebuchet MS" w:eastAsia="Trebuchet MS" w:hAnsi="Trebuchet MS" w:cs="Trebuchet MS"/>
-              </w:rPr>
-              <w:t xml:space="preserve"> II Supercomputer.</w:t>
+              <w:t>Wrote an Online Judge for a National High Performance Computing competition, hosted on CDAC’s Param Yuva II Supercomputer.</w:t>
             </w:r>
           </w:p>
           <w:p>
@@ -3149,21 +2659,7 @@
               <w:rPr>
                 <w:rFonts w:ascii="Trebuchet MS" w:eastAsia="Trebuchet MS" w:hAnsi="Trebuchet MS" w:cs="Trebuchet MS"/>
               </w:rPr>
-              <w:t xml:space="preserve">Helped in increasing familiarity of Computer Science </w:t>
-            </w:r>
-            <w:proofErr w:type="spellStart"/>
-            <w:r>
-              <w:rPr>
-                <w:rFonts w:ascii="Trebuchet MS" w:eastAsia="Trebuchet MS" w:hAnsi="Trebuchet MS" w:cs="Trebuchet MS"/>
-              </w:rPr>
-              <w:t>Freshers</w:t>
-            </w:r>
-            <w:proofErr w:type="spellEnd"/>
-            <w:r>
-              <w:rPr>
-                <w:rFonts w:ascii="Trebuchet MS" w:eastAsia="Trebuchet MS" w:hAnsi="Trebuchet MS" w:cs="Trebuchet MS"/>
-              </w:rPr>
-              <w:t xml:space="preserve"> with their department</w:t>
+              <w:t>Helped in increasing familiarity of Computer Science Freshers with their department</w:t>
             </w:r>
           </w:p>
           <w:p>
@@ -3207,15 +2703,7 @@
               <w:t>Student Guide</w:t>
             </w:r>
             <w:r>
-              <w:t xml:space="preserve">, </w:t>
-            </w:r>
-            <w:proofErr w:type="spellStart"/>
-            <w:r>
-              <w:t>Counselling</w:t>
-            </w:r>
-            <w:proofErr w:type="spellEnd"/>
-            <w:r>
-              <w:t xml:space="preserve"> Service, IIT Kanpur</w:t>
+              <w:t>, Counselling Service, IIT Kanpur</w:t>
             </w:r>
           </w:p>
         </w:tc>
@@ -3251,15 +2739,7 @@
               </w:rPr>
             </w:pPr>
             <w:r>
-              <w:t xml:space="preserve">Helped 9 students adjust to the rigors of college life, by providing emotional support, </w:t>
-            </w:r>
-            <w:proofErr w:type="spellStart"/>
-            <w:r>
-              <w:t>counselling</w:t>
-            </w:r>
-            <w:proofErr w:type="spellEnd"/>
-            <w:r>
-              <w:t>.</w:t>
+              <w:t>Helped 9 students adjust to the rigors of college life, by providing emotional support, counselling.</w:t>
             </w:r>
           </w:p>
           <w:p>
@@ -3443,15 +2923,7 @@
           </w:tcPr>
           <w:p>
             <w:r>
-              <w:t xml:space="preserve">Linear Algebra and </w:t>
-            </w:r>
-            <w:proofErr w:type="spellStart"/>
-            <w:r>
-              <w:t>O.Diff.Equations</w:t>
-            </w:r>
-            <w:proofErr w:type="spellEnd"/>
-            <w:r>
-              <w:t xml:space="preserve"> (A)</w:t>
+              <w:t>Linear Algebra and O.Diff.Equations (A)</w:t>
             </w:r>
           </w:p>
         </w:tc>
@@ -3749,15 +3221,7 @@
         <w:t>,</w:t>
       </w:r>
       <w:r>
-        <w:t xml:space="preserve"> an </w:t>
-      </w:r>
-      <w:proofErr w:type="spellStart"/>
-      <w:r>
-        <w:t>Emacs</w:t>
-      </w:r>
-      <w:proofErr w:type="spellEnd"/>
-      <w:r>
-        <w:t xml:space="preserve"> plugin,</w:t>
+        <w:t xml:space="preserve"> an Emacs plugin,</w:t>
       </w:r>
       <w:r>
         <w:t xml:space="preserve"> and various utility repositories.</w:t>
@@ -3772,15 +3236,7 @@
         </w:numPr>
       </w:pPr>
       <w:r>
-        <w:t xml:space="preserve">Administer various servers in IIT Kanpur, including the community Gentoo mirror, a Gentoo-based </w:t>
-      </w:r>
-      <w:proofErr w:type="spellStart"/>
-      <w:r>
-        <w:t>Navya</w:t>
-      </w:r>
-      <w:proofErr w:type="spellEnd"/>
-      <w:r>
-        <w:t xml:space="preserve"> server, and the server VM of Programming Club. I deploy some services for the Campus junta, and ensure that the services handle issues, mostly by automating tasks like deployments and error detections.</w:t>
+        <w:t>Administer various servers in IIT Kanpur, including the community Gentoo mirror, a Gentoo-based Navya server, and the server VM of Programming Club. I deploy some services for the Campus junta, and ensure that the services handle issues, mostly by automating tasks like deployments and error detections.</w:t>
       </w:r>
     </w:p>
     <w:p>
@@ -3858,6 +3314,21 @@
         <w:spacing w:line="240" w:lineRule="auto"/>
       </w:pPr>
       <w:r>
+        <w:t>Read and studied a fair share of Computer Security related papers and material, along with crediting a graduate course on it at IIT Kanpur</w:t>
+      </w:r>
+      <w:bookmarkStart w:id="0" w:name="_GoBack"/>
+      <w:bookmarkEnd w:id="0"/>
+    </w:p>
+    <w:p>
+      <w:pPr>
+        <w:pStyle w:val="ListParagraph"/>
+        <w:numPr>
+          <w:ilvl w:val="0"/>
+          <w:numId w:val="8"/>
+        </w:numPr>
+        <w:spacing w:line="240" w:lineRule="auto"/>
+      </w:pPr>
+      <w:r>
         <w:t xml:space="preserve">A </w:t>
       </w:r>
       <w:r>
@@ -3951,15 +3422,7 @@
         </w:numPr>
       </w:pPr>
       <w:r>
-        <w:t xml:space="preserve">Attended a full paper-reading seminar-like course on Approximate Computing during </w:t>
-      </w:r>
-      <w:proofErr w:type="gramStart"/>
-      <w:r>
-        <w:t>Summer</w:t>
-      </w:r>
-      <w:proofErr w:type="gramEnd"/>
-      <w:r>
-        <w:t xml:space="preserve"> ’16 at the Max Planck Institute.</w:t>
+        <w:t>Attended a full paper-reading seminar-like course on Approximate Computing during Summer ’16 at the Max Planck Institute.</w:t>
       </w:r>
     </w:p>
     <w:p>
@@ -3970,37 +3433,8 @@
           <w:numId w:val="8"/>
         </w:numPr>
       </w:pPr>
-      <w:proofErr w:type="spellStart"/>
       <w:r>
-        <w:t>Vijyoshi</w:t>
-      </w:r>
-      <w:proofErr w:type="spellEnd"/>
-      <w:r>
-        <w:t xml:space="preserve"> National Science Camp, Indian Institute of Science Bangalore, 2013: For awardees of the Kishore </w:t>
-      </w:r>
-      <w:proofErr w:type="spellStart"/>
-      <w:r>
-        <w:t>Vaigyanik</w:t>
-      </w:r>
-      <w:proofErr w:type="spellEnd"/>
-      <w:r>
-        <w:t xml:space="preserve"> </w:t>
-      </w:r>
-      <w:proofErr w:type="spellStart"/>
-      <w:r>
-        <w:t>Protsahan</w:t>
-      </w:r>
-      <w:proofErr w:type="spellEnd"/>
-      <w:r>
-        <w:t xml:space="preserve"> </w:t>
-      </w:r>
-      <w:proofErr w:type="spellStart"/>
-      <w:r>
-        <w:t>Yojana</w:t>
-      </w:r>
-      <w:proofErr w:type="spellEnd"/>
-      <w:r>
-        <w:t xml:space="preserve"> Scholarship.</w:t>
+        <w:t>Vijyoshi National Science Camp, Indian Institute of Science Bangalore, 2013: For awardees of the Kishore Vaigyanik Protsahan Yojana Scholarship.</w:t>
       </w:r>
     </w:p>
     <w:p>
@@ -4012,15 +3446,7 @@
         </w:numPr>
       </w:pPr>
       <w:r>
-        <w:t xml:space="preserve">ABU </w:t>
-      </w:r>
-      <w:proofErr w:type="spellStart"/>
-      <w:r>
-        <w:t>Robocon</w:t>
-      </w:r>
-      <w:proofErr w:type="spellEnd"/>
-      <w:r>
-        <w:t xml:space="preserve"> 2015, P</w:t>
+        <w:t>ABU Robocon 2015, P</w:t>
       </w:r>
       <w:r>
         <w:t xml:space="preserve">une: National Level </w:t>
@@ -4044,15 +3470,7 @@
         </w:numPr>
       </w:pPr>
       <w:r>
-        <w:t xml:space="preserve">Microsoft ‘Build </w:t>
-      </w:r>
-      <w:proofErr w:type="gramStart"/>
-      <w:r>
-        <w:t>The</w:t>
-      </w:r>
-      <w:proofErr w:type="gramEnd"/>
-      <w:r>
-        <w:t xml:space="preserve"> Shield’ 2016 National round at Microsoft Campus, Hyderabad.</w:t>
+        <w:t>Microsoft ‘Build The Shield’ 2016 National round at Microsoft Campus, Hyderabad.</w:t>
       </w:r>
     </w:p>
     <w:p>
@@ -4063,13 +3481,8 @@
           <w:numId w:val="8"/>
         </w:numPr>
       </w:pPr>
-      <w:proofErr w:type="spellStart"/>
       <w:r>
-        <w:t>Aditya</w:t>
-      </w:r>
-      <w:proofErr w:type="spellEnd"/>
-      <w:r>
-        <w:t xml:space="preserve"> Birla Group Scholarship Interview and camp, Mumbai 2014.</w:t>
+        <w:t>Aditya Birla Group Scholarship Interview and camp, Mumbai 2014.</w:t>
       </w:r>
     </w:p>
     <w:p>
@@ -4161,7 +3574,7 @@
       <w:fldChar w:fldCharType="separate"/>
     </w:r>
     <w:r>
-      <w:t>2</w:t>
+      <w:t>4</w:t>
     </w:r>
     <w:r>
       <w:fldChar w:fldCharType="end"/>
@@ -8057,7 +7470,7 @@
   <a:extraClrSchemeLst/>
   <a:extLst>
     <a:ext uri="{05A4C25C-085E-4340-85A3-A5531E510DB2}">
-      <thm15:themeFamily xmlns:thm15="http://schemas.microsoft.com/office/thememl/2012/main" xmlns="" name="Office Theme" id="{62F939B6-93AF-4DB8-9C6B-D6C7DFDC589F}" vid="{4A3C46E8-61CC-4603-A589-7422A47A8E4A}"/>
+      <thm15:themeFamily xmlns="" xmlns:thm15="http://schemas.microsoft.com/office/thememl/2012/main" name="Office Theme" id="{62F939B6-93AF-4DB8-9C6B-D6C7DFDC589F}" vid="{4A3C46E8-61CC-4603-A589-7422A47A8E4A}"/>
     </a:ext>
   </a:extLst>
 </a:theme>

</xml_diff>